<commit_message>
19. Add change manufacturer name if manufacturer - Novomatic
</commit_message>
<xml_diff>
--- a/SilEvAnd/templates/temp_tab_1.docx
+++ b/SilEvAnd/templates/temp_tab_1.docx
@@ -53,22 +53,84 @@
               <w:rPr>
                 <w:sz w:val="24"/>
                 <w:szCs w:val="24"/>
-                <w:lang w:val="en-US"/>
-              </w:rPr>
-            </w:pPr>
-            <w:r>
-              <w:rPr>
-                <w:sz w:val="24"/>
-                <w:szCs w:val="24"/>
-                <w:lang w:val="en-US"/>
+              </w:rPr>
+            </w:pPr>
+            <w:proofErr w:type="gramStart"/>
+            <w:r>
+              <w:rPr>
+                <w:sz w:val="24"/>
+                <w:szCs w:val="24"/>
               </w:rPr>
               <w:t xml:space="preserve">{{ </w:t>
             </w:r>
+            <w:r>
+              <w:rPr>
+                <w:sz w:val="24"/>
+                <w:szCs w:val="24"/>
+                <w:lang w:val="en-US"/>
+              </w:rPr>
+              <w:t>boss</w:t>
+            </w:r>
+            <w:proofErr w:type="gramEnd"/>
+            <w:r>
+              <w:rPr>
+                <w:sz w:val="24"/>
+                <w:szCs w:val="24"/>
+              </w:rPr>
+              <w:t>_</w:t>
+            </w:r>
+            <w:r>
+              <w:rPr>
+                <w:sz w:val="24"/>
+                <w:szCs w:val="24"/>
+                <w:lang w:val="en-US"/>
+              </w:rPr>
+              <w:t>position</w:t>
+            </w:r>
+            <w:r>
+              <w:rPr>
+                <w:sz w:val="24"/>
+                <w:szCs w:val="24"/>
+              </w:rPr>
+              <w:t xml:space="preserve"> }}</w:t>
+            </w:r>
+          </w:p>
+          <w:p>
+            <w:pPr>
+              <w:ind w:left="13"/>
+              <w:rPr>
+                <w:sz w:val="24"/>
+                <w:szCs w:val="24"/>
+              </w:rPr>
+            </w:pPr>
+          </w:p>
+          <w:p>
+            <w:pPr>
+              <w:ind w:left="13"/>
+              <w:rPr>
+                <w:sz w:val="24"/>
+                <w:szCs w:val="24"/>
+              </w:rPr>
+            </w:pPr>
+            <w:r>
+              <w:rPr>
+                <w:sz w:val="24"/>
+                <w:szCs w:val="24"/>
+              </w:rPr>
+              <w:t xml:space="preserve">____________ </w:t>
+            </w:r>
             <w:proofErr w:type="gramStart"/>
             <w:r>
               <w:rPr>
                 <w:sz w:val="24"/>
                 <w:szCs w:val="24"/>
+              </w:rPr>
+              <w:t xml:space="preserve">{{ </w:t>
+            </w:r>
+            <w:r>
+              <w:rPr>
+                <w:sz w:val="24"/>
+                <w:szCs w:val="24"/>
                 <w:lang w:val="en-US"/>
               </w:rPr>
               <w:t>boss</w:t>
@@ -78,7 +140,30 @@
               <w:rPr>
                 <w:sz w:val="24"/>
                 <w:szCs w:val="24"/>
-                <w:lang w:val="en-US"/>
+              </w:rPr>
+              <w:t xml:space="preserve"> }}</w:t>
+            </w:r>
+          </w:p>
+          <w:p>
+            <w:pPr>
+              <w:ind w:left="-129"/>
+              <w:rPr>
+                <w:sz w:val="24"/>
+                <w:szCs w:val="24"/>
+              </w:rPr>
+            </w:pPr>
+            <w:r>
+              <w:rPr>
+                <w:sz w:val="24"/>
+                <w:szCs w:val="24"/>
+              </w:rPr>
+              <w:t xml:space="preserve">  «___» ___________</w:t>
+            </w:r>
+            <w:proofErr w:type="gramStart"/>
+            <w:r>
+              <w:rPr>
+                <w:sz w:val="24"/>
+                <w:szCs w:val="24"/>
               </w:rPr>
               <w:t>_</w:t>
             </w:r>
@@ -86,97 +171,16 @@
               <w:rPr>
                 <w:sz w:val="24"/>
                 <w:szCs w:val="24"/>
-                <w:lang w:val="en-US"/>
-              </w:rPr>
-              <w:t>position</w:t>
-            </w:r>
-            <w:r>
-              <w:rPr>
-                <w:sz w:val="24"/>
-                <w:szCs w:val="24"/>
-                <w:lang w:val="en-US"/>
-              </w:rPr>
-              <w:t xml:space="preserve"> }}</w:t>
-            </w:r>
-          </w:p>
-          <w:p>
-            <w:pPr>
-              <w:ind w:left="13"/>
-              <w:rPr>
-                <w:sz w:val="24"/>
-                <w:szCs w:val="24"/>
-                <w:lang w:val="en-US"/>
-              </w:rPr>
-            </w:pPr>
-          </w:p>
-          <w:p>
-            <w:pPr>
-              <w:ind w:left="13"/>
-              <w:rPr>
-                <w:sz w:val="24"/>
-                <w:szCs w:val="24"/>
-                <w:lang w:val="en-US"/>
-              </w:rPr>
-            </w:pPr>
-            <w:r>
-              <w:rPr>
-                <w:sz w:val="24"/>
-                <w:szCs w:val="24"/>
-                <w:lang w:val="en-US"/>
-              </w:rPr>
-              <w:t xml:space="preserve">____________ </w:t>
-            </w:r>
-            <w:r>
-              <w:rPr>
-                <w:sz w:val="24"/>
-                <w:szCs w:val="24"/>
-                <w:lang w:val="en-US"/>
-              </w:rPr>
-              <w:t xml:space="preserve">{{ </w:t>
-            </w:r>
-            <w:proofErr w:type="gramStart"/>
-            <w:r>
-              <w:rPr>
-                <w:sz w:val="24"/>
-                <w:szCs w:val="24"/>
-                <w:lang w:val="en-US"/>
-              </w:rPr>
-              <w:t>boss</w:t>
+              </w:rPr>
+              <w:t>{</w:t>
             </w:r>
             <w:proofErr w:type="gramEnd"/>
             <w:r>
               <w:rPr>
                 <w:sz w:val="24"/>
                 <w:szCs w:val="24"/>
-                <w:lang w:val="en-US"/>
-              </w:rPr>
-              <w:t xml:space="preserve"> }}</w:t>
-            </w:r>
-          </w:p>
-          <w:p>
-            <w:pPr>
-              <w:ind w:left="-129"/>
-              <w:rPr>
-                <w:sz w:val="24"/>
-                <w:szCs w:val="24"/>
-                <w:lang w:val="en-US"/>
-              </w:rPr>
-            </w:pPr>
-            <w:r>
-              <w:rPr>
-                <w:sz w:val="24"/>
-                <w:szCs w:val="24"/>
-                <w:lang w:val="en-US"/>
-              </w:rPr>
-              <w:t xml:space="preserve">  «___» ____________</w:t>
-            </w:r>
-            <w:r>
-              <w:rPr>
-                <w:sz w:val="24"/>
-                <w:szCs w:val="24"/>
-                <w:lang w:val="en-US"/>
-              </w:rPr>
-              <w:t xml:space="preserve">{{ </w:t>
+              </w:rPr>
+              <w:t xml:space="preserve">{ </w:t>
             </w:r>
             <w:r>
               <w:rPr>
@@ -198,7 +202,6 @@
               <w:rPr>
                 <w:sz w:val="24"/>
                 <w:szCs w:val="24"/>
-                <w:lang w:val="en-US"/>
               </w:rPr>
               <w:t xml:space="preserve"> }} </w:t>
             </w:r>
@@ -213,7 +216,6 @@
               <w:rPr>
                 <w:sz w:val="24"/>
                 <w:szCs w:val="24"/>
-                <w:lang w:val="en-US"/>
               </w:rPr>
               <w:t>.</w:t>
             </w:r>
@@ -226,7 +228,6 @@
         <w:rPr>
           <w:sz w:val="24"/>
           <w:szCs w:val="24"/>
-          <w:lang w:val="en-US"/>
         </w:rPr>
       </w:pPr>
     </w:p>
@@ -1592,8 +1593,6 @@
               </w:rPr>
               <w:t>{{ sticker }}</w:t>
             </w:r>
-            <w:bookmarkStart w:id="0" w:name="_GoBack"/>
-            <w:bookmarkEnd w:id="0"/>
           </w:p>
         </w:tc>
       </w:tr>
@@ -2706,7 +2705,8 @@
           </w:tcPr>
           <w:p>
             <w:pPr>
-              <w:ind w:left="460" w:right="-108"/>
+              <w:ind w:left="-107" w:right="-108"/>
+              <w:jc w:val="center"/>
               <w:rPr>
                 <w:lang w:val="en-US"/>
               </w:rPr>
@@ -2734,7 +2734,15 @@
               <w:rPr>
                 <w:lang w:val="en-US"/>
               </w:rPr>
-              <w:t>model_registry.model</w:t>
+              <w:t>model_r</w:t>
+            </w:r>
+            <w:bookmarkStart w:id="0" w:name="_GoBack"/>
+            <w:bookmarkEnd w:id="0"/>
+            <w:r>
+              <w:rPr>
+                <w:lang w:val="en-US"/>
+              </w:rPr>
+              <w:t>egistry.model</w:t>
             </w:r>
             <w:proofErr w:type="spellEnd"/>
             <w:r>
@@ -4683,7 +4691,7 @@
 </file>
 
 <file path=customXml/itemProps1.xml><?xml version="1.0" encoding="utf-8"?>
-<ds:datastoreItem xmlns:ds="http://schemas.openxmlformats.org/officeDocument/2006/customXml" ds:itemID="{0E9E03F9-A937-4F3B-B7DD-39D2D2BE0B3E}">
+<ds:datastoreItem xmlns:ds="http://schemas.openxmlformats.org/officeDocument/2006/customXml" ds:itemID="{63388D37-0403-4619-B2D6-81271927A655}">
   <ds:schemaRefs>
     <ds:schemaRef ds:uri="http://schemas.openxmlformats.org/officeDocument/2006/bibliography"/>
   </ds:schemaRefs>

</xml_diff>

<commit_message>
34. Modify docx_create in app act_creation (correct logic of SET roulette)
</commit_message>
<xml_diff>
--- a/SilEvAnd/templates/temp_tab_1.docx
+++ b/SilEvAnd/templates/temp_tab_1.docx
@@ -62,7 +62,6 @@
               </w:rPr>
               <w:t xml:space="preserve">{{ </w:t>
             </w:r>
-            <w:proofErr w:type="spellStart"/>
             <w:r>
               <w:rPr>
                 <w:sz w:val="24"/>
@@ -71,7 +70,6 @@
               </w:rPr>
               <w:t>boss</w:t>
             </w:r>
-            <w:proofErr w:type="spellEnd"/>
             <w:r>
               <w:rPr>
                 <w:sz w:val="24"/>
@@ -79,26 +77,14 @@
               </w:rPr>
               <w:t>_</w:t>
             </w:r>
-            <w:proofErr w:type="spellStart"/>
-            <w:r>
-              <w:rPr>
-                <w:sz w:val="24"/>
-                <w:szCs w:val="24"/>
-                <w:lang w:val="en-US"/>
-              </w:rPr>
-              <w:t>positio</w:t>
-            </w:r>
-            <w:bookmarkStart w:id="0" w:name="_GoBack"/>
-            <w:bookmarkEnd w:id="0"/>
-            <w:r>
-              <w:rPr>
-                <w:sz w:val="24"/>
-                <w:szCs w:val="24"/>
-                <w:lang w:val="en-US"/>
-              </w:rPr>
-              <w:t>n</w:t>
-            </w:r>
-            <w:proofErr w:type="spellEnd"/>
+            <w:r>
+              <w:rPr>
+                <w:sz w:val="24"/>
+                <w:szCs w:val="24"/>
+                <w:lang w:val="en-US"/>
+              </w:rPr>
+              <w:t>position</w:t>
+            </w:r>
             <w:r>
               <w:rPr>
                 <w:sz w:val="24"/>
@@ -2728,7 +2714,7 @@
               <w:rPr>
                 <w:lang w:val="en-US"/>
               </w:rPr>
-              <w:t>model_registry.model</w:t>
+              <w:t>model</w:t>
             </w:r>
             <w:proofErr w:type="spellEnd"/>
             <w:r>
@@ -2760,7 +2746,13 @@
               <w:rPr>
                 <w:lang w:val="en-US"/>
               </w:rPr>
-              <w:t>act.model_registry.version</w:t>
+              <w:t>act</w:t>
+            </w:r>
+            <w:r>
+              <w:rPr>
+                <w:lang w:val="en-US"/>
+              </w:rPr>
+              <w:t>.version</w:t>
             </w:r>
             <w:proofErr w:type="spellEnd"/>
             <w:r>
@@ -2862,7 +2854,7 @@
               <w:rPr>
                 <w:lang w:val="en-US"/>
               </w:rPr>
-              <w:t>act.model_registry.number</w:t>
+              <w:t>act.model_registry</w:t>
             </w:r>
             <w:proofErr w:type="spellEnd"/>
             <w:r>
@@ -2978,18 +2970,8 @@
               </w:rPr>
               <w:t>.</w:t>
             </w:r>
-            <w:r>
-              <w:rPr>
-                <w:lang w:val="en-US"/>
-              </w:rPr>
-              <w:t>c</w:t>
-            </w:r>
-            <w:r>
-              <w:rPr>
-                <w:lang w:val="en-US"/>
-              </w:rPr>
-              <w:t>ontrol_</w:t>
-            </w:r>
+            <w:bookmarkStart w:id="0" w:name="_GoBack"/>
+            <w:bookmarkEnd w:id="0"/>
             <w:r>
               <w:rPr>
                 <w:lang w:val="en-US"/>
@@ -4677,7 +4659,7 @@
 </file>
 
 <file path=customXml/itemProps1.xml><?xml version="1.0" encoding="utf-8"?>
-<ds:datastoreItem xmlns:ds="http://schemas.openxmlformats.org/officeDocument/2006/customXml" ds:itemID="{1494F7F8-8E4F-4E6A-84CF-7E5EB1A32E83}">
+<ds:datastoreItem xmlns:ds="http://schemas.openxmlformats.org/officeDocument/2006/customXml" ds:itemID="{A11C37A0-B0D3-4D8E-A32C-C1D5809E1425}">
   <ds:schemaRefs>
     <ds:schemaRef ds:uri="http://schemas.openxmlformats.org/officeDocument/2006/bibliography"/>
   </ds:schemaRefs>

</xml_diff>